<commit_message>
Updated documentation/projman/Week 4 - 7/06 SCHEDULE MANAGEMENT PLAN - DEVELOPMENTALITY.docx
</commit_message>
<xml_diff>
--- a/documentation/projman/Week 4 - 7/06 SCHEDULE MANAGEMENT PLAN - DEVELOPMENTALITY.docx
+++ b/documentation/projman/Week 4 - 7/06 SCHEDULE MANAGEMENT PLAN - DEVELOPMENTALITY.docx
@@ -1,6 +1,6 @@
 
 <file path=word/document.xml><?xml version="1.0" encoding="utf-8"?>
-<w:document xmlns:wpc="http://schemas.microsoft.com/office/word/2010/wordprocessingCanvas" xmlns:cx="http://schemas.microsoft.com/office/drawing/2014/chartex" xmlns:cx1="http://schemas.microsoft.com/office/drawing/2015/9/8/chartex" xmlns:cx2="http://schemas.microsoft.com/office/drawing/2015/10/21/chartex" xmlns:cx3="http://schemas.microsoft.com/office/drawing/2016/5/9/chartex" xmlns:cx4="http://schemas.microsoft.com/office/drawing/2016/5/10/chartex" xmlns:cx5="http://schemas.microsoft.com/office/drawing/2016/5/11/chartex" xmlns:cx6="http://schemas.microsoft.com/office/drawing/2016/5/12/chartex" xmlns:cx7="http://schemas.microsoft.com/office/drawing/2016/5/13/chartex" xmlns:cx8="http://schemas.microsoft.com/office/drawing/2016/5/14/chartex" xmlns:mc="http://schemas.openxmlformats.org/markup-compatibility/2006" xmlns:aink="http://schemas.microsoft.com/office/drawing/2016/ink" xmlns:am3d="http://schemas.microsoft.com/office/drawing/2017/model3d" xmlns:o="urn:schemas-microsoft-com:office:office" xmlns:oel="http://schemas.microsoft.com/office/2019/extlst" xmlns:r="http://schemas.openxmlformats.org/officeDocument/2006/relationships" xmlns:m="http://schemas.openxmlformats.org/officeDocument/2006/math" xmlns:v="urn:schemas-microsoft-com:vml" xmlns:wp14="http://schemas.microsoft.com/office/word/2010/wordprocessingDrawing" xmlns:wp="http://schemas.openxmlformats.org/drawingml/2006/wordprocessingDrawing" xmlns:w10="urn:schemas-microsoft-com:office:word" xmlns:w="http://schemas.openxmlformats.org/wordprocessingml/2006/main" xmlns:w14="http://schemas.microsoft.com/office/word/2010/wordml" xmlns:w15="http://schemas.microsoft.com/office/word/2012/wordml" xmlns:w16cex="http://schemas.microsoft.com/office/word/2018/wordml/cex" xmlns:w16cid="http://schemas.microsoft.com/office/word/2016/wordml/cid" xmlns:w16="http://schemas.microsoft.com/office/word/2018/wordml" xmlns:w16sdtdh="http://schemas.microsoft.com/office/word/2020/wordml/sdtdatahash" xmlns:w16se="http://schemas.microsoft.com/office/word/2015/wordml/symex" xmlns:wpg="http://schemas.microsoft.com/office/word/2010/wordprocessingGroup" xmlns:wpi="http://schemas.microsoft.com/office/word/2010/wordprocessingInk" xmlns:wne="http://schemas.microsoft.com/office/word/2006/wordml" xmlns:wps="http://schemas.microsoft.com/office/word/2010/wordprocessingShape" mc:Ignorable="w14 w15 w16se w16cid w16 w16cex w16sdtdh wp14">
+<w:document xmlns:wpc="http://schemas.microsoft.com/office/word/2010/wordprocessingCanvas" xmlns:cx="http://schemas.microsoft.com/office/drawing/2014/chartex" xmlns:cx1="http://schemas.microsoft.com/office/drawing/2015/9/8/chartex" xmlns:cx2="http://schemas.microsoft.com/office/drawing/2015/10/21/chartex" xmlns:cx3="http://schemas.microsoft.com/office/drawing/2016/5/9/chartex" xmlns:cx4="http://schemas.microsoft.com/office/drawing/2016/5/10/chartex" xmlns:cx5="http://schemas.microsoft.com/office/drawing/2016/5/11/chartex" xmlns:cx6="http://schemas.microsoft.com/office/drawing/2016/5/12/chartex" xmlns:cx7="http://schemas.microsoft.com/office/drawing/2016/5/13/chartex" xmlns:cx8="http://schemas.microsoft.com/office/drawing/2016/5/14/chartex" xmlns:mc="http://schemas.openxmlformats.org/markup-compatibility/2006" xmlns:aink="http://schemas.microsoft.com/office/drawing/2016/ink" xmlns:am3d="http://schemas.microsoft.com/office/drawing/2017/model3d" xmlns:o="urn:schemas-microsoft-com:office:office" xmlns:oel="http://schemas.microsoft.com/office/2019/extlst" xmlns:r="http://schemas.openxmlformats.org/officeDocument/2006/relationships" xmlns:m="http://schemas.openxmlformats.org/officeDocument/2006/math" xmlns:v="urn:schemas-microsoft-com:vml" xmlns:wp14="http://schemas.microsoft.com/office/word/2010/wordprocessingDrawing" xmlns:wp="http://schemas.openxmlformats.org/drawingml/2006/wordprocessingDrawing" xmlns:w10="urn:schemas-microsoft-com:office:word" xmlns:w="http://schemas.openxmlformats.org/wordprocessingml/2006/main" xmlns:w14="http://schemas.microsoft.com/office/word/2010/wordml" xmlns:w15="http://schemas.microsoft.com/office/word/2012/wordml" xmlns:w16cex="http://schemas.microsoft.com/office/word/2018/wordml/cex" xmlns:w16cid="http://schemas.microsoft.com/office/word/2016/wordml/cid" xmlns:w16="http://schemas.microsoft.com/office/word/2018/wordml" xmlns:w16du="http://schemas.microsoft.com/office/word/2023/wordml/word16du" xmlns:w16sdtdh="http://schemas.microsoft.com/office/word/2020/wordml/sdtdatahash" xmlns:w16se="http://schemas.microsoft.com/office/word/2015/wordml/symex" xmlns:wpg="http://schemas.microsoft.com/office/word/2010/wordprocessingGroup" xmlns:wpi="http://schemas.microsoft.com/office/word/2010/wordprocessingInk" xmlns:wne="http://schemas.microsoft.com/office/word/2006/wordml" xmlns:wps="http://schemas.microsoft.com/office/word/2010/wordprocessingShape" mc:Ignorable="w14 w15 w16se w16cid w16 w16cex w16sdtdh wp14">
   <w:body>
     <w:p>
       <w:pPr>
@@ -545,23 +545,7 @@
                 <w:smallCaps/>
                 <w:noProof/>
               </w:rPr>
-              <w:t>Schedu</w:t>
-            </w:r>
-            <w:r>
-              <w:rPr>
-                <w:rStyle w:val="Hyperlink"/>
-                <w:smallCaps/>
-                <w:noProof/>
-              </w:rPr>
-              <w:t>l</w:t>
-            </w:r>
-            <w:r>
-              <w:rPr>
-                <w:rStyle w:val="Hyperlink"/>
-                <w:smallCaps/>
-                <w:noProof/>
-              </w:rPr>
-              <w:t>ing Tool</w:t>
+              <w:t>Scheduling Tool</w:t>
             </w:r>
             <w:r>
               <w:rPr>
@@ -984,6 +968,7 @@
           <w:sz w:val="28"/>
           <w:szCs w:val="28"/>
         </w:rPr>
+        <w:lastRenderedPageBreak/>
         <w:t>Introduction</w:t>
       </w:r>
       <w:bookmarkEnd w:id="0"/>
@@ -1655,7 +1640,6 @@
     </w:p>
     <w:p>
       <w:pPr>
-        <w:ind w:left="1080"/>
         <w:jc w:val="both"/>
         <w:rPr>
           <w:color w:val="000000" w:themeColor="text1"/>
@@ -1865,14 +1849,18 @@
               </w:numPr>
               <w:spacing w:before="60" w:after="60"/>
               <w:rPr>
-                <w:rFonts w:cstheme="minorHAnsi"/>
+                <w:rFonts w:asciiTheme="minorHAnsi" w:hAnsiTheme="minorHAnsi" w:cstheme="minorHAnsi"/>
                 <w:b/>
+                <w:sz w:val="24"/>
+                <w:szCs w:val="24"/>
               </w:rPr>
             </w:pPr>
             <w:r>
               <w:rPr>
-                <w:rFonts w:cstheme="minorHAnsi"/>
+                <w:rFonts w:asciiTheme="minorHAnsi" w:hAnsiTheme="minorHAnsi" w:cstheme="minorHAnsi"/>
                 <w:b/>
+                <w:sz w:val="24"/>
+                <w:szCs w:val="24"/>
               </w:rPr>
               <w:t xml:space="preserve">Summary Milestone Schedule – List key project milestones relative to project start.  </w:t>
             </w:r>
@@ -1895,14 +1883,18 @@
               </w:numPr>
               <w:spacing w:before="60" w:after="60"/>
               <w:rPr>
-                <w:rFonts w:cstheme="minorHAnsi"/>
+                <w:rFonts w:asciiTheme="minorHAnsi" w:hAnsiTheme="minorHAnsi" w:cstheme="minorHAnsi"/>
                 <w:b/>
+                <w:sz w:val="24"/>
+                <w:szCs w:val="24"/>
               </w:rPr>
             </w:pPr>
             <w:r>
               <w:rPr>
-                <w:rFonts w:cstheme="minorHAnsi"/>
+                <w:rFonts w:asciiTheme="minorHAnsi" w:hAnsiTheme="minorHAnsi" w:cstheme="minorHAnsi"/>
                 <w:b/>
+                <w:sz w:val="24"/>
+                <w:szCs w:val="24"/>
               </w:rPr>
               <w:t>Project Milestone</w:t>
             </w:r>
@@ -1924,30 +1916,38 @@
               <w:spacing w:before="60" w:after="60"/>
               <w:jc w:val="center"/>
               <w:rPr>
-                <w:rFonts w:cstheme="minorHAnsi"/>
+                <w:rFonts w:asciiTheme="minorHAnsi" w:hAnsiTheme="minorHAnsi" w:cstheme="minorHAnsi"/>
                 <w:b/>
+                <w:sz w:val="24"/>
+                <w:szCs w:val="24"/>
               </w:rPr>
             </w:pPr>
             <w:r>
               <w:rPr>
-                <w:rFonts w:cstheme="minorHAnsi"/>
+                <w:rFonts w:asciiTheme="minorHAnsi" w:hAnsiTheme="minorHAnsi" w:cstheme="minorHAnsi"/>
                 <w:b/>
+                <w:sz w:val="24"/>
+                <w:szCs w:val="24"/>
               </w:rPr>
               <w:t>Target Date (mm/dd/</w:t>
             </w:r>
             <w:proofErr w:type="spellStart"/>
             <w:r>
               <w:rPr>
-                <w:rFonts w:cstheme="minorHAnsi"/>
+                <w:rFonts w:asciiTheme="minorHAnsi" w:hAnsiTheme="minorHAnsi" w:cstheme="minorHAnsi"/>
                 <w:b/>
+                <w:sz w:val="24"/>
+                <w:szCs w:val="24"/>
               </w:rPr>
               <w:t>yyyy</w:t>
             </w:r>
             <w:proofErr w:type="spellEnd"/>
             <w:r>
               <w:rPr>
-                <w:rFonts w:cstheme="minorHAnsi"/>
+                <w:rFonts w:asciiTheme="minorHAnsi" w:hAnsiTheme="minorHAnsi" w:cstheme="minorHAnsi"/>
                 <w:b/>
+                <w:sz w:val="24"/>
+                <w:szCs w:val="24"/>
               </w:rPr>
               <w:t>)</w:t>
             </w:r>
@@ -1971,14 +1971,20 @@
               </w:tabs>
               <w:spacing w:before="60" w:after="60"/>
               <w:rPr>
+                <w:rFonts w:asciiTheme="minorHAnsi" w:hAnsiTheme="minorHAnsi" w:cstheme="minorHAnsi"/>
                 <w:b/>
                 <w:bCs/>
+                <w:sz w:val="24"/>
+                <w:szCs w:val="24"/>
               </w:rPr>
             </w:pPr>
             <w:r>
               <w:rPr>
+                <w:rFonts w:asciiTheme="minorHAnsi" w:hAnsiTheme="minorHAnsi" w:cstheme="minorHAnsi"/>
                 <w:b/>
                 <w:bCs/>
+                <w:sz w:val="24"/>
+                <w:szCs w:val="24"/>
               </w:rPr>
               <w:t>Project Start</w:t>
             </w:r>
@@ -2581,6 +2587,7 @@
                 <w:sz w:val="24"/>
                 <w:szCs w:val="24"/>
               </w:rPr>
+              <w:lastRenderedPageBreak/>
               <w:t>Initial Release 1 Prototype</w:t>
             </w:r>
           </w:p>
@@ -2762,6 +2769,7 @@
                 <w:sz w:val="24"/>
                 <w:szCs w:val="24"/>
               </w:rPr>
+              <w:lastRenderedPageBreak/>
               <w:t>08/22/2022</w:t>
             </w:r>
           </w:p>
@@ -2911,6 +2919,7 @@
               <w:spacing w:before="60" w:after="60" w:line="259" w:lineRule="auto"/>
               <w:jc w:val="both"/>
               <w:rPr>
+                <w:rFonts w:asciiTheme="minorHAnsi" w:hAnsiTheme="minorHAnsi" w:cstheme="minorHAnsi"/>
                 <w:b/>
                 <w:bCs/>
                 <w:sz w:val="24"/>
@@ -2919,11 +2928,13 @@
             </w:pPr>
             <w:r>
               <w:rPr>
+                <w:rFonts w:asciiTheme="minorHAnsi" w:hAnsiTheme="minorHAnsi" w:cstheme="minorHAnsi"/>
                 <w:b/>
                 <w:bCs/>
                 <w:sz w:val="24"/>
                 <w:szCs w:val="24"/>
               </w:rPr>
+              <w:lastRenderedPageBreak/>
               <w:t>Implementation</w:t>
             </w:r>
           </w:p>
@@ -2943,11 +2954,19 @@
               <w:spacing w:before="60" w:after="60" w:line="259" w:lineRule="auto"/>
               <w:jc w:val="both"/>
               <w:rPr>
+                <w:rFonts w:asciiTheme="minorHAnsi" w:hAnsiTheme="minorHAnsi" w:cstheme="minorHAnsi"/>
                 <w:b/>
                 <w:bCs/>
+                <w:sz w:val="24"/>
+                <w:szCs w:val="24"/>
               </w:rPr>
             </w:pPr>
             <w:r>
+              <w:rPr>
+                <w:rFonts w:asciiTheme="minorHAnsi" w:hAnsiTheme="minorHAnsi" w:cstheme="minorHAnsi"/>
+                <w:sz w:val="24"/>
+                <w:szCs w:val="24"/>
+              </w:rPr>
               <w:t>Midterm Presentation (Sprint 10)</w:t>
             </w:r>
           </w:p>
@@ -2967,11 +2986,19 @@
               <w:spacing w:before="60" w:after="60" w:line="259" w:lineRule="auto"/>
               <w:jc w:val="both"/>
               <w:rPr>
+                <w:rFonts w:asciiTheme="minorHAnsi" w:hAnsiTheme="minorHAnsi" w:cstheme="minorHAnsi"/>
                 <w:b/>
                 <w:bCs/>
+                <w:sz w:val="24"/>
+                <w:szCs w:val="24"/>
               </w:rPr>
             </w:pPr>
             <w:r>
+              <w:rPr>
+                <w:rFonts w:asciiTheme="minorHAnsi" w:hAnsiTheme="minorHAnsi" w:cstheme="minorHAnsi"/>
+                <w:sz w:val="24"/>
+                <w:szCs w:val="24"/>
+              </w:rPr>
               <w:t>Final Presentation (Sprint 11)</w:t>
             </w:r>
           </w:p>
@@ -3074,6 +3101,428 @@
                 <w:szCs w:val="24"/>
               </w:rPr>
               <w:t>06/26/2023</w:t>
+            </w:r>
+          </w:p>
+        </w:tc>
+      </w:tr>
+      <w:tr>
+        <w:tc>
+          <w:tcPr>
+            <w:tcW w:w="6120" w:type="dxa"/>
+            <w:tcBorders>
+              <w:top w:val="dotted" w:sz="4" w:space="0" w:color="auto"/>
+              <w:bottom w:val="dotted" w:sz="4" w:space="0" w:color="auto"/>
+            </w:tcBorders>
+          </w:tcPr>
+          <w:p>
+            <w:pPr>
+              <w:pStyle w:val="Header"/>
+              <w:keepNext/>
+              <w:tabs>
+                <w:tab w:val="left" w:pos="360"/>
+              </w:tabs>
+              <w:spacing w:before="60" w:after="60" w:line="259" w:lineRule="auto"/>
+              <w:jc w:val="both"/>
+              <w:rPr>
+                <w:rFonts w:asciiTheme="minorHAnsi" w:hAnsiTheme="minorHAnsi" w:cstheme="minorHAnsi"/>
+                <w:b/>
+                <w:bCs/>
+                <w:sz w:val="24"/>
+                <w:szCs w:val="24"/>
+              </w:rPr>
+            </w:pPr>
+            <w:r>
+              <w:rPr>
+                <w:rFonts w:asciiTheme="minorHAnsi" w:hAnsiTheme="minorHAnsi" w:cstheme="minorHAnsi"/>
+                <w:b/>
+                <w:bCs/>
+                <w:sz w:val="24"/>
+                <w:szCs w:val="24"/>
+              </w:rPr>
+              <w:t>Testing</w:t>
+            </w:r>
+          </w:p>
+          <w:p>
+            <w:pPr>
+              <w:pStyle w:val="Header"/>
+              <w:keepNext/>
+              <w:numPr>
+                <w:ilvl w:val="0"/>
+                <w:numId w:val="26"/>
+              </w:numPr>
+              <w:tabs>
+                <w:tab w:val="clear" w:pos="4320"/>
+                <w:tab w:val="clear" w:pos="8640"/>
+                <w:tab w:val="left" w:pos="360"/>
+                <w:tab w:val="center" w:pos="4680"/>
+                <w:tab w:val="right" w:pos="9360"/>
+              </w:tabs>
+              <w:spacing w:before="60" w:after="60" w:line="259" w:lineRule="auto"/>
+              <w:jc w:val="both"/>
+              <w:rPr>
+                <w:rFonts w:asciiTheme="minorHAnsi" w:hAnsiTheme="minorHAnsi" w:cstheme="minorHAnsi"/>
+                <w:sz w:val="24"/>
+                <w:szCs w:val="24"/>
+              </w:rPr>
+            </w:pPr>
+            <w:r>
+              <w:rPr>
+                <w:rFonts w:asciiTheme="minorHAnsi" w:hAnsiTheme="minorHAnsi" w:cstheme="minorHAnsi"/>
+                <w:sz w:val="24"/>
+                <w:szCs w:val="24"/>
+              </w:rPr>
+              <w:t>Unit Testing for Release 1</w:t>
+            </w:r>
+          </w:p>
+          <w:p>
+            <w:pPr>
+              <w:pStyle w:val="Header"/>
+              <w:keepNext/>
+              <w:numPr>
+                <w:ilvl w:val="0"/>
+                <w:numId w:val="26"/>
+              </w:numPr>
+              <w:tabs>
+                <w:tab w:val="clear" w:pos="4320"/>
+                <w:tab w:val="clear" w:pos="8640"/>
+                <w:tab w:val="left" w:pos="360"/>
+                <w:tab w:val="center" w:pos="4680"/>
+                <w:tab w:val="right" w:pos="9360"/>
+              </w:tabs>
+              <w:spacing w:before="60" w:after="60" w:line="259" w:lineRule="auto"/>
+              <w:jc w:val="both"/>
+              <w:rPr>
+                <w:rFonts w:asciiTheme="minorHAnsi" w:hAnsiTheme="minorHAnsi" w:cstheme="minorHAnsi"/>
+                <w:sz w:val="24"/>
+                <w:szCs w:val="24"/>
+              </w:rPr>
+            </w:pPr>
+            <w:r>
+              <w:rPr>
+                <w:rFonts w:asciiTheme="minorHAnsi" w:hAnsiTheme="minorHAnsi" w:cstheme="minorHAnsi"/>
+                <w:sz w:val="24"/>
+                <w:szCs w:val="24"/>
+              </w:rPr>
+              <w:t>Unit Testing for Release 2</w:t>
+            </w:r>
+          </w:p>
+          <w:p>
+            <w:pPr>
+              <w:pStyle w:val="Header"/>
+              <w:keepNext/>
+              <w:numPr>
+                <w:ilvl w:val="0"/>
+                <w:numId w:val="26"/>
+              </w:numPr>
+              <w:tabs>
+                <w:tab w:val="clear" w:pos="4320"/>
+                <w:tab w:val="clear" w:pos="8640"/>
+                <w:tab w:val="left" w:pos="360"/>
+                <w:tab w:val="center" w:pos="4680"/>
+                <w:tab w:val="right" w:pos="9360"/>
+              </w:tabs>
+              <w:spacing w:before="60" w:after="60" w:line="259" w:lineRule="auto"/>
+              <w:jc w:val="both"/>
+              <w:rPr>
+                <w:rFonts w:asciiTheme="minorHAnsi" w:hAnsiTheme="minorHAnsi" w:cstheme="minorHAnsi"/>
+                <w:sz w:val="24"/>
+                <w:szCs w:val="24"/>
+              </w:rPr>
+            </w:pPr>
+            <w:r>
+              <w:rPr>
+                <w:rFonts w:asciiTheme="minorHAnsi" w:hAnsiTheme="minorHAnsi" w:cstheme="minorHAnsi"/>
+                <w:sz w:val="24"/>
+                <w:szCs w:val="24"/>
+              </w:rPr>
+              <w:t>Unit Testing for Release 3</w:t>
+            </w:r>
+          </w:p>
+          <w:p>
+            <w:pPr>
+              <w:pStyle w:val="Header"/>
+              <w:keepNext/>
+              <w:numPr>
+                <w:ilvl w:val="0"/>
+                <w:numId w:val="26"/>
+              </w:numPr>
+              <w:tabs>
+                <w:tab w:val="clear" w:pos="4320"/>
+                <w:tab w:val="clear" w:pos="8640"/>
+                <w:tab w:val="left" w:pos="360"/>
+                <w:tab w:val="center" w:pos="4680"/>
+                <w:tab w:val="right" w:pos="9360"/>
+              </w:tabs>
+              <w:spacing w:before="60" w:after="60" w:line="259" w:lineRule="auto"/>
+              <w:jc w:val="both"/>
+              <w:rPr>
+                <w:rFonts w:asciiTheme="minorHAnsi" w:hAnsiTheme="minorHAnsi" w:cstheme="minorHAnsi"/>
+                <w:sz w:val="24"/>
+                <w:szCs w:val="24"/>
+              </w:rPr>
+            </w:pPr>
+            <w:r>
+              <w:rPr>
+                <w:rFonts w:asciiTheme="minorHAnsi" w:hAnsiTheme="minorHAnsi" w:cstheme="minorHAnsi"/>
+                <w:sz w:val="24"/>
+                <w:szCs w:val="24"/>
+              </w:rPr>
+              <w:t>Users Acceptance Test (Test Case)</w:t>
+            </w:r>
+          </w:p>
+          <w:p>
+            <w:pPr>
+              <w:pStyle w:val="Header"/>
+              <w:keepNext/>
+              <w:numPr>
+                <w:ilvl w:val="0"/>
+                <w:numId w:val="26"/>
+              </w:numPr>
+              <w:tabs>
+                <w:tab w:val="clear" w:pos="4320"/>
+                <w:tab w:val="clear" w:pos="8640"/>
+                <w:tab w:val="left" w:pos="360"/>
+                <w:tab w:val="center" w:pos="4680"/>
+                <w:tab w:val="right" w:pos="9360"/>
+              </w:tabs>
+              <w:spacing w:before="60" w:after="60" w:line="259" w:lineRule="auto"/>
+              <w:jc w:val="both"/>
+              <w:rPr>
+                <w:rFonts w:asciiTheme="minorHAnsi" w:hAnsiTheme="minorHAnsi" w:cstheme="minorHAnsi"/>
+                <w:sz w:val="24"/>
+                <w:szCs w:val="24"/>
+              </w:rPr>
+            </w:pPr>
+            <w:r>
+              <w:rPr>
+                <w:rFonts w:asciiTheme="minorHAnsi" w:hAnsiTheme="minorHAnsi" w:cstheme="minorHAnsi"/>
+                <w:sz w:val="24"/>
+                <w:szCs w:val="24"/>
+              </w:rPr>
+              <w:t>Security Testing</w:t>
+            </w:r>
+          </w:p>
+          <w:p>
+            <w:pPr>
+              <w:pStyle w:val="Header"/>
+              <w:keepNext/>
+              <w:numPr>
+                <w:ilvl w:val="0"/>
+                <w:numId w:val="26"/>
+              </w:numPr>
+              <w:tabs>
+                <w:tab w:val="clear" w:pos="4320"/>
+                <w:tab w:val="clear" w:pos="8640"/>
+                <w:tab w:val="left" w:pos="360"/>
+                <w:tab w:val="center" w:pos="4680"/>
+                <w:tab w:val="right" w:pos="9360"/>
+              </w:tabs>
+              <w:spacing w:before="60" w:after="60" w:line="259" w:lineRule="auto"/>
+              <w:jc w:val="both"/>
+              <w:rPr>
+                <w:rFonts w:asciiTheme="minorHAnsi" w:hAnsiTheme="minorHAnsi" w:cstheme="minorHAnsi"/>
+                <w:sz w:val="24"/>
+                <w:szCs w:val="24"/>
+              </w:rPr>
+            </w:pPr>
+            <w:r>
+              <w:rPr>
+                <w:rFonts w:asciiTheme="minorHAnsi" w:hAnsiTheme="minorHAnsi" w:cstheme="minorHAnsi"/>
+                <w:sz w:val="24"/>
+                <w:szCs w:val="24"/>
+              </w:rPr>
+              <w:t>Functional Testing</w:t>
+            </w:r>
+          </w:p>
+          <w:p>
+            <w:pPr>
+              <w:pStyle w:val="Header"/>
+              <w:keepNext/>
+              <w:numPr>
+                <w:ilvl w:val="0"/>
+                <w:numId w:val="26"/>
+              </w:numPr>
+              <w:tabs>
+                <w:tab w:val="left" w:pos="360"/>
+              </w:tabs>
+              <w:spacing w:before="60" w:after="60" w:line="259" w:lineRule="auto"/>
+              <w:jc w:val="both"/>
+              <w:rPr>
+                <w:rFonts w:asciiTheme="minorHAnsi" w:hAnsiTheme="minorHAnsi" w:cstheme="minorHAnsi"/>
+                <w:b/>
+                <w:bCs/>
+                <w:sz w:val="24"/>
+                <w:szCs w:val="24"/>
+              </w:rPr>
+            </w:pPr>
+            <w:r>
+              <w:rPr>
+                <w:rFonts w:asciiTheme="minorHAnsi" w:hAnsiTheme="minorHAnsi" w:cstheme="minorHAnsi"/>
+                <w:sz w:val="24"/>
+                <w:szCs w:val="24"/>
+              </w:rPr>
+              <w:t>Verified use cases with the client (Sprint 12)</w:t>
+            </w:r>
+          </w:p>
+        </w:tc>
+        <w:tc>
+          <w:tcPr>
+            <w:tcW w:w="2070" w:type="dxa"/>
+            <w:tcBorders>
+              <w:top w:val="dotted" w:sz="4" w:space="0" w:color="auto"/>
+              <w:bottom w:val="dotted" w:sz="4" w:space="0" w:color="auto"/>
+            </w:tcBorders>
+          </w:tcPr>
+          <w:p>
+            <w:pPr>
+              <w:pStyle w:val="CovTableText"/>
+              <w:keepNext/>
+              <w:jc w:val="center"/>
+              <w:rPr>
+                <w:rFonts w:asciiTheme="minorHAnsi" w:hAnsiTheme="minorHAnsi" w:cstheme="minorBidi"/>
+                <w:sz w:val="24"/>
+                <w:szCs w:val="24"/>
+              </w:rPr>
+            </w:pPr>
+          </w:p>
+          <w:p>
+            <w:pPr>
+              <w:pStyle w:val="CovTableText"/>
+              <w:keepNext/>
+              <w:jc w:val="center"/>
+              <w:rPr>
+                <w:rFonts w:asciiTheme="minorHAnsi" w:hAnsiTheme="minorHAnsi" w:cstheme="minorBidi"/>
+                <w:sz w:val="24"/>
+                <w:szCs w:val="24"/>
+              </w:rPr>
+            </w:pPr>
+            <w:r>
+              <w:rPr>
+                <w:rFonts w:asciiTheme="minorHAnsi" w:hAnsiTheme="minorHAnsi" w:cstheme="minorBidi"/>
+                <w:sz w:val="24"/>
+                <w:szCs w:val="24"/>
+              </w:rPr>
+              <w:t>11/03/2022</w:t>
+            </w:r>
+          </w:p>
+          <w:p>
+            <w:pPr>
+              <w:pStyle w:val="CovTableText"/>
+              <w:keepNext/>
+              <w:jc w:val="center"/>
+              <w:rPr>
+                <w:rFonts w:asciiTheme="minorHAnsi" w:hAnsiTheme="minorHAnsi" w:cstheme="minorBidi"/>
+                <w:sz w:val="24"/>
+                <w:szCs w:val="24"/>
+              </w:rPr>
+            </w:pPr>
+            <w:r>
+              <w:rPr>
+                <w:rFonts w:asciiTheme="minorHAnsi" w:hAnsiTheme="minorHAnsi" w:cstheme="minorBidi"/>
+                <w:sz w:val="24"/>
+                <w:szCs w:val="24"/>
+              </w:rPr>
+              <w:t>01/12/2023</w:t>
+            </w:r>
+          </w:p>
+          <w:p>
+            <w:pPr>
+              <w:pStyle w:val="CovTableText"/>
+              <w:keepNext/>
+              <w:jc w:val="center"/>
+              <w:rPr>
+                <w:rFonts w:asciiTheme="minorHAnsi" w:hAnsiTheme="minorHAnsi" w:cstheme="minorBidi"/>
+                <w:sz w:val="24"/>
+                <w:szCs w:val="24"/>
+              </w:rPr>
+            </w:pPr>
+            <w:r>
+              <w:rPr>
+                <w:rFonts w:asciiTheme="minorHAnsi" w:hAnsiTheme="minorHAnsi" w:cstheme="minorBidi"/>
+                <w:sz w:val="24"/>
+                <w:szCs w:val="24"/>
+              </w:rPr>
+              <w:t>03/02/2023</w:t>
+            </w:r>
+          </w:p>
+          <w:p>
+            <w:pPr>
+              <w:pStyle w:val="CovTableText"/>
+              <w:keepNext/>
+              <w:jc w:val="center"/>
+              <w:rPr>
+                <w:rFonts w:asciiTheme="minorHAnsi" w:hAnsiTheme="minorHAnsi" w:cstheme="minorBidi"/>
+                <w:sz w:val="24"/>
+                <w:szCs w:val="24"/>
+              </w:rPr>
+            </w:pPr>
+            <w:r>
+              <w:rPr>
+                <w:rFonts w:asciiTheme="minorHAnsi" w:hAnsiTheme="minorHAnsi" w:cstheme="minorBidi"/>
+                <w:sz w:val="24"/>
+                <w:szCs w:val="24"/>
+              </w:rPr>
+              <w:t>03/13/2023</w:t>
+            </w:r>
+          </w:p>
+          <w:p>
+            <w:pPr>
+              <w:pStyle w:val="CovTableText"/>
+              <w:keepNext/>
+              <w:jc w:val="center"/>
+              <w:rPr>
+                <w:rFonts w:asciiTheme="minorHAnsi" w:hAnsiTheme="minorHAnsi" w:cstheme="minorBidi"/>
+                <w:sz w:val="24"/>
+                <w:szCs w:val="24"/>
+              </w:rPr>
+            </w:pPr>
+            <w:r>
+              <w:rPr>
+                <w:rFonts w:asciiTheme="minorHAnsi" w:hAnsiTheme="minorHAnsi" w:cstheme="minorBidi"/>
+                <w:sz w:val="24"/>
+                <w:szCs w:val="24"/>
+              </w:rPr>
+              <w:t>05/21/2023</w:t>
+            </w:r>
+          </w:p>
+          <w:p>
+            <w:pPr>
+              <w:pStyle w:val="CovTableText"/>
+              <w:keepNext/>
+              <w:jc w:val="center"/>
+              <w:rPr>
+                <w:rFonts w:asciiTheme="minorHAnsi" w:hAnsiTheme="minorHAnsi" w:cstheme="minorBidi"/>
+                <w:sz w:val="24"/>
+                <w:szCs w:val="24"/>
+              </w:rPr>
+            </w:pPr>
+            <w:r>
+              <w:rPr>
+                <w:rFonts w:asciiTheme="minorHAnsi" w:hAnsiTheme="minorHAnsi" w:cstheme="minorBidi"/>
+                <w:sz w:val="24"/>
+                <w:szCs w:val="24"/>
+              </w:rPr>
+              <w:t>05/25/2023</w:t>
+            </w:r>
+          </w:p>
+          <w:p>
+            <w:pPr>
+              <w:pStyle w:val="CovTableText"/>
+              <w:keepNext/>
+              <w:jc w:val="center"/>
+              <w:rPr>
+                <w:rFonts w:asciiTheme="minorHAnsi" w:hAnsiTheme="minorHAnsi" w:cstheme="minorBidi"/>
+                <w:sz w:val="24"/>
+                <w:szCs w:val="24"/>
+              </w:rPr>
+            </w:pPr>
+            <w:r>
+              <w:rPr>
+                <w:rFonts w:asciiTheme="minorHAnsi" w:hAnsiTheme="minorHAnsi" w:cstheme="minorBidi"/>
+                <w:sz w:val="24"/>
+                <w:szCs w:val="24"/>
+              </w:rPr>
+              <w:t>06/12/2023</w:t>
             </w:r>
           </w:p>
         </w:tc>
@@ -3096,6 +3545,7 @@
               <w:spacing w:before="60" w:after="60" w:line="259" w:lineRule="auto"/>
               <w:jc w:val="both"/>
               <w:rPr>
+                <w:rFonts w:asciiTheme="minorHAnsi" w:hAnsiTheme="minorHAnsi" w:cstheme="minorHAnsi"/>
                 <w:b/>
                 <w:bCs/>
                 <w:sz w:val="24"/>
@@ -3104,6 +3554,7 @@
             </w:pPr>
             <w:r>
               <w:rPr>
+                <w:rFonts w:asciiTheme="minorHAnsi" w:hAnsiTheme="minorHAnsi" w:cstheme="minorHAnsi"/>
                 <w:b/>
                 <w:bCs/>
                 <w:sz w:val="24"/>
@@ -3128,11 +3579,19 @@
               <w:spacing w:before="60" w:after="60" w:line="259" w:lineRule="auto"/>
               <w:jc w:val="both"/>
               <w:rPr>
+                <w:rFonts w:asciiTheme="minorHAnsi" w:hAnsiTheme="minorHAnsi" w:cstheme="minorHAnsi"/>
                 <w:b/>
                 <w:bCs/>
+                <w:sz w:val="24"/>
+                <w:szCs w:val="24"/>
               </w:rPr>
             </w:pPr>
             <w:r>
+              <w:rPr>
+                <w:rFonts w:asciiTheme="minorHAnsi" w:hAnsiTheme="minorHAnsi" w:cstheme="minorHAnsi"/>
+                <w:sz w:val="24"/>
+                <w:szCs w:val="24"/>
+              </w:rPr>
               <w:t xml:space="preserve">System and Documentation Handover </w:t>
             </w:r>
           </w:p>
@@ -3152,11 +3611,19 @@
               <w:spacing w:before="60" w:after="60" w:line="259" w:lineRule="auto"/>
               <w:jc w:val="both"/>
               <w:rPr>
+                <w:rFonts w:asciiTheme="minorHAnsi" w:hAnsiTheme="minorHAnsi" w:cstheme="minorHAnsi"/>
                 <w:b/>
                 <w:bCs/>
+                <w:sz w:val="24"/>
+                <w:szCs w:val="24"/>
               </w:rPr>
             </w:pPr>
             <w:r>
+              <w:rPr>
+                <w:rFonts w:asciiTheme="minorHAnsi" w:hAnsiTheme="minorHAnsi" w:cstheme="minorHAnsi"/>
+                <w:sz w:val="24"/>
+                <w:szCs w:val="24"/>
+              </w:rPr>
               <w:t xml:space="preserve">Gain Formal Acceptance </w:t>
             </w:r>
           </w:p>
@@ -3176,11 +3643,19 @@
               <w:spacing w:before="60" w:after="60" w:line="259" w:lineRule="auto"/>
               <w:jc w:val="both"/>
               <w:rPr>
+                <w:rFonts w:asciiTheme="minorHAnsi" w:hAnsiTheme="minorHAnsi" w:cstheme="minorHAnsi"/>
                 <w:b/>
                 <w:bCs/>
+                <w:sz w:val="24"/>
+                <w:szCs w:val="24"/>
               </w:rPr>
             </w:pPr>
             <w:r>
+              <w:rPr>
+                <w:rFonts w:asciiTheme="minorHAnsi" w:hAnsiTheme="minorHAnsi" w:cstheme="minorHAnsi"/>
+                <w:sz w:val="24"/>
+                <w:szCs w:val="24"/>
+              </w:rPr>
               <w:t>Project Close out meeting</w:t>
             </w:r>
           </w:p>
@@ -3378,6 +3853,39 @@
         </w:rPr>
       </w:pPr>
       <w:bookmarkStart w:id="7" w:name="_Toc133946951"/>
+    </w:p>
+    <w:p>
+      <w:pPr>
+        <w:pStyle w:val="Heading1"/>
+        <w:jc w:val="left"/>
+        <w:rPr>
+          <w:smallCaps/>
+          <w:sz w:val="28"/>
+          <w:szCs w:val="28"/>
+        </w:rPr>
+      </w:pPr>
+    </w:p>
+    <w:p>
+      <w:pPr>
+        <w:pStyle w:val="Heading1"/>
+        <w:jc w:val="left"/>
+        <w:rPr>
+          <w:smallCaps/>
+          <w:sz w:val="28"/>
+          <w:szCs w:val="28"/>
+        </w:rPr>
+      </w:pPr>
+    </w:p>
+    <w:p>
+      <w:pPr>
+        <w:pStyle w:val="Heading1"/>
+        <w:jc w:val="left"/>
+        <w:rPr>
+          <w:smallCaps/>
+          <w:sz w:val="28"/>
+          <w:szCs w:val="28"/>
+        </w:rPr>
+      </w:pPr>
       <w:r>
         <w:rPr>
           <w:smallCaps/>
@@ -3601,6 +4109,7 @@
           <w:sz w:val="24"/>
           <w:szCs w:val="24"/>
         </w:rPr>
+        <w:lastRenderedPageBreak/>
         <w:t>works with the Project Manager and Scrum Team to ensure project deliverables align with the schedule, prioritize requirements according to the schedule, and provide input on changes to the schedule.</w:t>
       </w:r>
     </w:p>
@@ -3833,6 +4342,15 @@
         </w:rPr>
         <w:t>Stakeholders</w:t>
       </w:r>
+      <w:r>
+        <w:rPr>
+          <w:b/>
+          <w:bCs/>
+          <w:sz w:val="24"/>
+          <w:szCs w:val="24"/>
+        </w:rPr>
+        <w:t>/Project Sponsor</w:t>
+      </w:r>
     </w:p>
     <w:p>
       <w:pPr>
@@ -3892,7 +4410,7 @@
           <w:sz w:val="24"/>
           <w:szCs w:val="24"/>
         </w:rPr>
-        <w:t>Class Adviser and Project Adviser</w:t>
+        <w:t>Project Adviser</w:t>
       </w:r>
       <w:r>
         <w:rPr>
@@ -4142,7 +4660,15 @@
           <w:sz w:val="24"/>
           <w:szCs w:val="24"/>
         </w:rPr>
-        <w:t>threshold will be discussed with the project sponsor for approval. Once the change request is approved, the project manager will be in charge of modifying the schedule and communicating any changes and their effects on the plan. The project manager must also let the project team, project sponsor, and stakeholders know about the changes that have been accepted.</w:t>
+        <w:t xml:space="preserve">threshold will be discussed with the project sponsor for approval. Once the change request is approved, the project manager will be in charge of modifying the schedule and communicating any changes and </w:t>
+      </w:r>
+      <w:r>
+        <w:rPr>
+          <w:sz w:val="24"/>
+          <w:szCs w:val="24"/>
+        </w:rPr>
+        <w:lastRenderedPageBreak/>
+        <w:t>their effects on the plan. The project manager must also let the project team, project sponsor, and stakeholders know about the changes that have been accepted.</w:t>
       </w:r>
     </w:p>
     <w:p>
@@ -4248,6 +4774,7 @@
           <w:sz w:val="28"/>
           <w:szCs w:val="28"/>
         </w:rPr>
+        <w:lastRenderedPageBreak/>
         <w:t xml:space="preserve">Sponsor Acceptance </w:t>
       </w:r>
     </w:p>
@@ -4413,7 +4940,7 @@
 </file>
 
 <file path=word/endnotes.xml><?xml version="1.0" encoding="utf-8"?>
-<w:endnotes xmlns:wpc="http://schemas.microsoft.com/office/word/2010/wordprocessingCanvas" xmlns:cx="http://schemas.microsoft.com/office/drawing/2014/chartex" xmlns:cx1="http://schemas.microsoft.com/office/drawing/2015/9/8/chartex" xmlns:cx2="http://schemas.microsoft.com/office/drawing/2015/10/21/chartex" xmlns:cx3="http://schemas.microsoft.com/office/drawing/2016/5/9/chartex" xmlns:cx4="http://schemas.microsoft.com/office/drawing/2016/5/10/chartex" xmlns:cx5="http://schemas.microsoft.com/office/drawing/2016/5/11/chartex" xmlns:cx6="http://schemas.microsoft.com/office/drawing/2016/5/12/chartex" xmlns:cx7="http://schemas.microsoft.com/office/drawing/2016/5/13/chartex" xmlns:cx8="http://schemas.microsoft.com/office/drawing/2016/5/14/chartex" xmlns:mc="http://schemas.openxmlformats.org/markup-compatibility/2006" xmlns:aink="http://schemas.microsoft.com/office/drawing/2016/ink" xmlns:am3d="http://schemas.microsoft.com/office/drawing/2017/model3d" xmlns:o="urn:schemas-microsoft-com:office:office" xmlns:oel="http://schemas.microsoft.com/office/2019/extlst" xmlns:r="http://schemas.openxmlformats.org/officeDocument/2006/relationships" xmlns:m="http://schemas.openxmlformats.org/officeDocument/2006/math" xmlns:v="urn:schemas-microsoft-com:vml" xmlns:wp14="http://schemas.microsoft.com/office/word/2010/wordprocessingDrawing" xmlns:wp="http://schemas.openxmlformats.org/drawingml/2006/wordprocessingDrawing" xmlns:w10="urn:schemas-microsoft-com:office:word" xmlns:w="http://schemas.openxmlformats.org/wordprocessingml/2006/main" xmlns:w14="http://schemas.microsoft.com/office/word/2010/wordml" xmlns:w15="http://schemas.microsoft.com/office/word/2012/wordml" xmlns:w16cex="http://schemas.microsoft.com/office/word/2018/wordml/cex" xmlns:w16cid="http://schemas.microsoft.com/office/word/2016/wordml/cid" xmlns:w16="http://schemas.microsoft.com/office/word/2018/wordml" xmlns:w16sdtdh="http://schemas.microsoft.com/office/word/2020/wordml/sdtdatahash" xmlns:w16se="http://schemas.microsoft.com/office/word/2015/wordml/symex" xmlns:wpg="http://schemas.microsoft.com/office/word/2010/wordprocessingGroup" xmlns:wpi="http://schemas.microsoft.com/office/word/2010/wordprocessingInk" xmlns:wne="http://schemas.microsoft.com/office/word/2006/wordml" xmlns:wps="http://schemas.microsoft.com/office/word/2010/wordprocessingShape" mc:Ignorable="w14 w15 w16se w16cid w16 w16cex w16sdtdh wp14">
+<w:endnotes xmlns:wpc="http://schemas.microsoft.com/office/word/2010/wordprocessingCanvas" xmlns:cx="http://schemas.microsoft.com/office/drawing/2014/chartex" xmlns:cx1="http://schemas.microsoft.com/office/drawing/2015/9/8/chartex" xmlns:cx2="http://schemas.microsoft.com/office/drawing/2015/10/21/chartex" xmlns:cx3="http://schemas.microsoft.com/office/drawing/2016/5/9/chartex" xmlns:cx4="http://schemas.microsoft.com/office/drawing/2016/5/10/chartex" xmlns:cx5="http://schemas.microsoft.com/office/drawing/2016/5/11/chartex" xmlns:cx6="http://schemas.microsoft.com/office/drawing/2016/5/12/chartex" xmlns:cx7="http://schemas.microsoft.com/office/drawing/2016/5/13/chartex" xmlns:cx8="http://schemas.microsoft.com/office/drawing/2016/5/14/chartex" xmlns:mc="http://schemas.openxmlformats.org/markup-compatibility/2006" xmlns:aink="http://schemas.microsoft.com/office/drawing/2016/ink" xmlns:am3d="http://schemas.microsoft.com/office/drawing/2017/model3d" xmlns:o="urn:schemas-microsoft-com:office:office" xmlns:oel="http://schemas.microsoft.com/office/2019/extlst" xmlns:r="http://schemas.openxmlformats.org/officeDocument/2006/relationships" xmlns:m="http://schemas.openxmlformats.org/officeDocument/2006/math" xmlns:v="urn:schemas-microsoft-com:vml" xmlns:wp14="http://schemas.microsoft.com/office/word/2010/wordprocessingDrawing" xmlns:wp="http://schemas.openxmlformats.org/drawingml/2006/wordprocessingDrawing" xmlns:w10="urn:schemas-microsoft-com:office:word" xmlns:w="http://schemas.openxmlformats.org/wordprocessingml/2006/main" xmlns:w14="http://schemas.microsoft.com/office/word/2010/wordml" xmlns:w15="http://schemas.microsoft.com/office/word/2012/wordml" xmlns:w16cex="http://schemas.microsoft.com/office/word/2018/wordml/cex" xmlns:w16cid="http://schemas.microsoft.com/office/word/2016/wordml/cid" xmlns:w16="http://schemas.microsoft.com/office/word/2018/wordml" xmlns:w16du="http://schemas.microsoft.com/office/word/2023/wordml/word16du" xmlns:w16sdtdh="http://schemas.microsoft.com/office/word/2020/wordml/sdtdatahash" xmlns:w16se="http://schemas.microsoft.com/office/word/2015/wordml/symex" xmlns:wpg="http://schemas.microsoft.com/office/word/2010/wordprocessingGroup" xmlns:wpi="http://schemas.microsoft.com/office/word/2010/wordprocessingInk" xmlns:wne="http://schemas.microsoft.com/office/word/2006/wordml" xmlns:wps="http://schemas.microsoft.com/office/word/2010/wordprocessingShape" mc:Ignorable="w14 w15 w16se w16cid w16 w16cex w16sdtdh wp14">
   <w:endnote w:type="separator" w:id="-1">
     <w:p>
       <w:r>
@@ -4435,7 +4962,7 @@
 </file>
 
 <file path=word/footer1.xml><?xml version="1.0" encoding="utf-8"?>
-<w:ftr xmlns:wpc="http://schemas.microsoft.com/office/word/2010/wordprocessingCanvas" xmlns:cx="http://schemas.microsoft.com/office/drawing/2014/chartex" xmlns:cx1="http://schemas.microsoft.com/office/drawing/2015/9/8/chartex" xmlns:cx2="http://schemas.microsoft.com/office/drawing/2015/10/21/chartex" xmlns:cx3="http://schemas.microsoft.com/office/drawing/2016/5/9/chartex" xmlns:cx4="http://schemas.microsoft.com/office/drawing/2016/5/10/chartex" xmlns:cx5="http://schemas.microsoft.com/office/drawing/2016/5/11/chartex" xmlns:cx6="http://schemas.microsoft.com/office/drawing/2016/5/12/chartex" xmlns:cx7="http://schemas.microsoft.com/office/drawing/2016/5/13/chartex" xmlns:cx8="http://schemas.microsoft.com/office/drawing/2016/5/14/chartex" xmlns:mc="http://schemas.openxmlformats.org/markup-compatibility/2006" xmlns:aink="http://schemas.microsoft.com/office/drawing/2016/ink" xmlns:am3d="http://schemas.microsoft.com/office/drawing/2017/model3d" xmlns:o="urn:schemas-microsoft-com:office:office" xmlns:oel="http://schemas.microsoft.com/office/2019/extlst" xmlns:r="http://schemas.openxmlformats.org/officeDocument/2006/relationships" xmlns:m="http://schemas.openxmlformats.org/officeDocument/2006/math" xmlns:v="urn:schemas-microsoft-com:vml" xmlns:wp14="http://schemas.microsoft.com/office/word/2010/wordprocessingDrawing" xmlns:wp="http://schemas.openxmlformats.org/drawingml/2006/wordprocessingDrawing" xmlns:w10="urn:schemas-microsoft-com:office:word" xmlns:w="http://schemas.openxmlformats.org/wordprocessingml/2006/main" xmlns:w14="http://schemas.microsoft.com/office/word/2010/wordml" xmlns:w15="http://schemas.microsoft.com/office/word/2012/wordml" xmlns:w16cex="http://schemas.microsoft.com/office/word/2018/wordml/cex" xmlns:w16cid="http://schemas.microsoft.com/office/word/2016/wordml/cid" xmlns:w16="http://schemas.microsoft.com/office/word/2018/wordml" xmlns:w16sdtdh="http://schemas.microsoft.com/office/word/2020/wordml/sdtdatahash" xmlns:w16se="http://schemas.microsoft.com/office/word/2015/wordml/symex" xmlns:wpg="http://schemas.microsoft.com/office/word/2010/wordprocessingGroup" xmlns:wpi="http://schemas.microsoft.com/office/word/2010/wordprocessingInk" xmlns:wne="http://schemas.microsoft.com/office/word/2006/wordml" xmlns:wps="http://schemas.microsoft.com/office/word/2010/wordprocessingShape" mc:Ignorable="w14 w15 w16se w16cid w16 w16cex w16sdtdh wp14">
+<w:ftr xmlns:wpc="http://schemas.microsoft.com/office/word/2010/wordprocessingCanvas" xmlns:cx="http://schemas.microsoft.com/office/drawing/2014/chartex" xmlns:cx1="http://schemas.microsoft.com/office/drawing/2015/9/8/chartex" xmlns:cx2="http://schemas.microsoft.com/office/drawing/2015/10/21/chartex" xmlns:cx3="http://schemas.microsoft.com/office/drawing/2016/5/9/chartex" xmlns:cx4="http://schemas.microsoft.com/office/drawing/2016/5/10/chartex" xmlns:cx5="http://schemas.microsoft.com/office/drawing/2016/5/11/chartex" xmlns:cx6="http://schemas.microsoft.com/office/drawing/2016/5/12/chartex" xmlns:cx7="http://schemas.microsoft.com/office/drawing/2016/5/13/chartex" xmlns:cx8="http://schemas.microsoft.com/office/drawing/2016/5/14/chartex" xmlns:mc="http://schemas.openxmlformats.org/markup-compatibility/2006" xmlns:aink="http://schemas.microsoft.com/office/drawing/2016/ink" xmlns:am3d="http://schemas.microsoft.com/office/drawing/2017/model3d" xmlns:o="urn:schemas-microsoft-com:office:office" xmlns:oel="http://schemas.microsoft.com/office/2019/extlst" xmlns:r="http://schemas.openxmlformats.org/officeDocument/2006/relationships" xmlns:m="http://schemas.openxmlformats.org/officeDocument/2006/math" xmlns:v="urn:schemas-microsoft-com:vml" xmlns:wp14="http://schemas.microsoft.com/office/word/2010/wordprocessingDrawing" xmlns:wp="http://schemas.openxmlformats.org/drawingml/2006/wordprocessingDrawing" xmlns:w10="urn:schemas-microsoft-com:office:word" xmlns:w="http://schemas.openxmlformats.org/wordprocessingml/2006/main" xmlns:w14="http://schemas.microsoft.com/office/word/2010/wordml" xmlns:w15="http://schemas.microsoft.com/office/word/2012/wordml" xmlns:w16cex="http://schemas.microsoft.com/office/word/2018/wordml/cex" xmlns:w16cid="http://schemas.microsoft.com/office/word/2016/wordml/cid" xmlns:w16="http://schemas.microsoft.com/office/word/2018/wordml" xmlns:w16du="http://schemas.microsoft.com/office/word/2023/wordml/word16du" xmlns:w16sdtdh="http://schemas.microsoft.com/office/word/2020/wordml/sdtdatahash" xmlns:w16se="http://schemas.microsoft.com/office/word/2015/wordml/symex" xmlns:wpg="http://schemas.microsoft.com/office/word/2010/wordprocessingGroup" xmlns:wpi="http://schemas.microsoft.com/office/word/2010/wordprocessingInk" xmlns:wne="http://schemas.microsoft.com/office/word/2006/wordml" xmlns:wps="http://schemas.microsoft.com/office/word/2010/wordprocessingShape" mc:Ignorable="w14 w15 w16se w16cid w16 w16cex w16sdtdh wp14">
   <w:p>
     <w:pPr>
       <w:pStyle w:val="Footer"/>
@@ -4472,7 +4999,7 @@
 </file>
 
 <file path=word/footer2.xml><?xml version="1.0" encoding="utf-8"?>
-<w:ftr xmlns:wpc="http://schemas.microsoft.com/office/word/2010/wordprocessingCanvas" xmlns:cx="http://schemas.microsoft.com/office/drawing/2014/chartex" xmlns:cx1="http://schemas.microsoft.com/office/drawing/2015/9/8/chartex" xmlns:cx2="http://schemas.microsoft.com/office/drawing/2015/10/21/chartex" xmlns:cx3="http://schemas.microsoft.com/office/drawing/2016/5/9/chartex" xmlns:cx4="http://schemas.microsoft.com/office/drawing/2016/5/10/chartex" xmlns:cx5="http://schemas.microsoft.com/office/drawing/2016/5/11/chartex" xmlns:cx6="http://schemas.microsoft.com/office/drawing/2016/5/12/chartex" xmlns:cx7="http://schemas.microsoft.com/office/drawing/2016/5/13/chartex" xmlns:cx8="http://schemas.microsoft.com/office/drawing/2016/5/14/chartex" xmlns:mc="http://schemas.openxmlformats.org/markup-compatibility/2006" xmlns:aink="http://schemas.microsoft.com/office/drawing/2016/ink" xmlns:am3d="http://schemas.microsoft.com/office/drawing/2017/model3d" xmlns:o="urn:schemas-microsoft-com:office:office" xmlns:oel="http://schemas.microsoft.com/office/2019/extlst" xmlns:r="http://schemas.openxmlformats.org/officeDocument/2006/relationships" xmlns:m="http://schemas.openxmlformats.org/officeDocument/2006/math" xmlns:v="urn:schemas-microsoft-com:vml" xmlns:wp14="http://schemas.microsoft.com/office/word/2010/wordprocessingDrawing" xmlns:wp="http://schemas.openxmlformats.org/drawingml/2006/wordprocessingDrawing" xmlns:w10="urn:schemas-microsoft-com:office:word" xmlns:w="http://schemas.openxmlformats.org/wordprocessingml/2006/main" xmlns:w14="http://schemas.microsoft.com/office/word/2010/wordml" xmlns:w15="http://schemas.microsoft.com/office/word/2012/wordml" xmlns:w16cex="http://schemas.microsoft.com/office/word/2018/wordml/cex" xmlns:w16cid="http://schemas.microsoft.com/office/word/2016/wordml/cid" xmlns:w16="http://schemas.microsoft.com/office/word/2018/wordml" xmlns:w16sdtdh="http://schemas.microsoft.com/office/word/2020/wordml/sdtdatahash" xmlns:w16se="http://schemas.microsoft.com/office/word/2015/wordml/symex" xmlns:wpg="http://schemas.microsoft.com/office/word/2010/wordprocessingGroup" xmlns:wpi="http://schemas.microsoft.com/office/word/2010/wordprocessingInk" xmlns:wne="http://schemas.microsoft.com/office/word/2006/wordml" xmlns:wps="http://schemas.microsoft.com/office/word/2010/wordprocessingShape" mc:Ignorable="w14 w15 w16se w16cid w16 w16cex w16sdtdh wp14">
+<w:ftr xmlns:wpc="http://schemas.microsoft.com/office/word/2010/wordprocessingCanvas" xmlns:cx="http://schemas.microsoft.com/office/drawing/2014/chartex" xmlns:cx1="http://schemas.microsoft.com/office/drawing/2015/9/8/chartex" xmlns:cx2="http://schemas.microsoft.com/office/drawing/2015/10/21/chartex" xmlns:cx3="http://schemas.microsoft.com/office/drawing/2016/5/9/chartex" xmlns:cx4="http://schemas.microsoft.com/office/drawing/2016/5/10/chartex" xmlns:cx5="http://schemas.microsoft.com/office/drawing/2016/5/11/chartex" xmlns:cx6="http://schemas.microsoft.com/office/drawing/2016/5/12/chartex" xmlns:cx7="http://schemas.microsoft.com/office/drawing/2016/5/13/chartex" xmlns:cx8="http://schemas.microsoft.com/office/drawing/2016/5/14/chartex" xmlns:mc="http://schemas.openxmlformats.org/markup-compatibility/2006" xmlns:aink="http://schemas.microsoft.com/office/drawing/2016/ink" xmlns:am3d="http://schemas.microsoft.com/office/drawing/2017/model3d" xmlns:o="urn:schemas-microsoft-com:office:office" xmlns:oel="http://schemas.microsoft.com/office/2019/extlst" xmlns:r="http://schemas.openxmlformats.org/officeDocument/2006/relationships" xmlns:m="http://schemas.openxmlformats.org/officeDocument/2006/math" xmlns:v="urn:schemas-microsoft-com:vml" xmlns:wp14="http://schemas.microsoft.com/office/word/2010/wordprocessingDrawing" xmlns:wp="http://schemas.openxmlformats.org/drawingml/2006/wordprocessingDrawing" xmlns:w10="urn:schemas-microsoft-com:office:word" xmlns:w="http://schemas.openxmlformats.org/wordprocessingml/2006/main" xmlns:w14="http://schemas.microsoft.com/office/word/2010/wordml" xmlns:w15="http://schemas.microsoft.com/office/word/2012/wordml" xmlns:w16cex="http://schemas.microsoft.com/office/word/2018/wordml/cex" xmlns:w16cid="http://schemas.microsoft.com/office/word/2016/wordml/cid" xmlns:w16="http://schemas.microsoft.com/office/word/2018/wordml" xmlns:w16du="http://schemas.microsoft.com/office/word/2023/wordml/word16du" xmlns:w16sdtdh="http://schemas.microsoft.com/office/word/2020/wordml/sdtdatahash" xmlns:w16se="http://schemas.microsoft.com/office/word/2015/wordml/symex" xmlns:wpg="http://schemas.microsoft.com/office/word/2010/wordprocessingGroup" xmlns:wpi="http://schemas.microsoft.com/office/word/2010/wordprocessingInk" xmlns:wne="http://schemas.microsoft.com/office/word/2006/wordml" xmlns:wps="http://schemas.microsoft.com/office/word/2010/wordprocessingShape" mc:Ignorable="w14 w15 w16se w16cid w16 w16cex w16sdtdh wp14">
   <w:p>
     <w:pPr>
       <w:pStyle w:val="Footer"/>
@@ -4525,7 +5052,7 @@
 </file>
 
 <file path=word/footnotes.xml><?xml version="1.0" encoding="utf-8"?>
-<w:footnotes xmlns:wpc="http://schemas.microsoft.com/office/word/2010/wordprocessingCanvas" xmlns:cx="http://schemas.microsoft.com/office/drawing/2014/chartex" xmlns:cx1="http://schemas.microsoft.com/office/drawing/2015/9/8/chartex" xmlns:cx2="http://schemas.microsoft.com/office/drawing/2015/10/21/chartex" xmlns:cx3="http://schemas.microsoft.com/office/drawing/2016/5/9/chartex" xmlns:cx4="http://schemas.microsoft.com/office/drawing/2016/5/10/chartex" xmlns:cx5="http://schemas.microsoft.com/office/drawing/2016/5/11/chartex" xmlns:cx6="http://schemas.microsoft.com/office/drawing/2016/5/12/chartex" xmlns:cx7="http://schemas.microsoft.com/office/drawing/2016/5/13/chartex" xmlns:cx8="http://schemas.microsoft.com/office/drawing/2016/5/14/chartex" xmlns:mc="http://schemas.openxmlformats.org/markup-compatibility/2006" xmlns:aink="http://schemas.microsoft.com/office/drawing/2016/ink" xmlns:am3d="http://schemas.microsoft.com/office/drawing/2017/model3d" xmlns:o="urn:schemas-microsoft-com:office:office" xmlns:oel="http://schemas.microsoft.com/office/2019/extlst" xmlns:r="http://schemas.openxmlformats.org/officeDocument/2006/relationships" xmlns:m="http://schemas.openxmlformats.org/officeDocument/2006/math" xmlns:v="urn:schemas-microsoft-com:vml" xmlns:wp14="http://schemas.microsoft.com/office/word/2010/wordprocessingDrawing" xmlns:wp="http://schemas.openxmlformats.org/drawingml/2006/wordprocessingDrawing" xmlns:w10="urn:schemas-microsoft-com:office:word" xmlns:w="http://schemas.openxmlformats.org/wordprocessingml/2006/main" xmlns:w14="http://schemas.microsoft.com/office/word/2010/wordml" xmlns:w15="http://schemas.microsoft.com/office/word/2012/wordml" xmlns:w16cex="http://schemas.microsoft.com/office/word/2018/wordml/cex" xmlns:w16cid="http://schemas.microsoft.com/office/word/2016/wordml/cid" xmlns:w16="http://schemas.microsoft.com/office/word/2018/wordml" xmlns:w16sdtdh="http://schemas.microsoft.com/office/word/2020/wordml/sdtdatahash" xmlns:w16se="http://schemas.microsoft.com/office/word/2015/wordml/symex" xmlns:wpg="http://schemas.microsoft.com/office/word/2010/wordprocessingGroup" xmlns:wpi="http://schemas.microsoft.com/office/word/2010/wordprocessingInk" xmlns:wne="http://schemas.microsoft.com/office/word/2006/wordml" xmlns:wps="http://schemas.microsoft.com/office/word/2010/wordprocessingShape" mc:Ignorable="w14 w15 w16se w16cid w16 w16cex w16sdtdh wp14">
+<w:footnotes xmlns:wpc="http://schemas.microsoft.com/office/word/2010/wordprocessingCanvas" xmlns:cx="http://schemas.microsoft.com/office/drawing/2014/chartex" xmlns:cx1="http://schemas.microsoft.com/office/drawing/2015/9/8/chartex" xmlns:cx2="http://schemas.microsoft.com/office/drawing/2015/10/21/chartex" xmlns:cx3="http://schemas.microsoft.com/office/drawing/2016/5/9/chartex" xmlns:cx4="http://schemas.microsoft.com/office/drawing/2016/5/10/chartex" xmlns:cx5="http://schemas.microsoft.com/office/drawing/2016/5/11/chartex" xmlns:cx6="http://schemas.microsoft.com/office/drawing/2016/5/12/chartex" xmlns:cx7="http://schemas.microsoft.com/office/drawing/2016/5/13/chartex" xmlns:cx8="http://schemas.microsoft.com/office/drawing/2016/5/14/chartex" xmlns:mc="http://schemas.openxmlformats.org/markup-compatibility/2006" xmlns:aink="http://schemas.microsoft.com/office/drawing/2016/ink" xmlns:am3d="http://schemas.microsoft.com/office/drawing/2017/model3d" xmlns:o="urn:schemas-microsoft-com:office:office" xmlns:oel="http://schemas.microsoft.com/office/2019/extlst" xmlns:r="http://schemas.openxmlformats.org/officeDocument/2006/relationships" xmlns:m="http://schemas.openxmlformats.org/officeDocument/2006/math" xmlns:v="urn:schemas-microsoft-com:vml" xmlns:wp14="http://schemas.microsoft.com/office/word/2010/wordprocessingDrawing" xmlns:wp="http://schemas.openxmlformats.org/drawingml/2006/wordprocessingDrawing" xmlns:w10="urn:schemas-microsoft-com:office:word" xmlns:w="http://schemas.openxmlformats.org/wordprocessingml/2006/main" xmlns:w14="http://schemas.microsoft.com/office/word/2010/wordml" xmlns:w15="http://schemas.microsoft.com/office/word/2012/wordml" xmlns:w16cex="http://schemas.microsoft.com/office/word/2018/wordml/cex" xmlns:w16cid="http://schemas.microsoft.com/office/word/2016/wordml/cid" xmlns:w16="http://schemas.microsoft.com/office/word/2018/wordml" xmlns:w16du="http://schemas.microsoft.com/office/word/2023/wordml/word16du" xmlns:w16sdtdh="http://schemas.microsoft.com/office/word/2020/wordml/sdtdatahash" xmlns:w16se="http://schemas.microsoft.com/office/word/2015/wordml/symex" xmlns:wpg="http://schemas.microsoft.com/office/word/2010/wordprocessingGroup" xmlns:wpi="http://schemas.microsoft.com/office/word/2010/wordprocessingInk" xmlns:wne="http://schemas.microsoft.com/office/word/2006/wordml" xmlns:wps="http://schemas.microsoft.com/office/word/2010/wordprocessingShape" mc:Ignorable="w14 w15 w16se w16cid w16 w16cex w16sdtdh wp14">
   <w:footnote w:type="separator" w:id="-1">
     <w:p>
       <w:r>
@@ -4547,7 +5074,7 @@
 </file>
 
 <file path=word/header1.xml><?xml version="1.0" encoding="utf-8"?>
-<w:hdr xmlns:wpc="http://schemas.microsoft.com/office/word/2010/wordprocessingCanvas" xmlns:cx="http://schemas.microsoft.com/office/drawing/2014/chartex" xmlns:cx1="http://schemas.microsoft.com/office/drawing/2015/9/8/chartex" xmlns:cx2="http://schemas.microsoft.com/office/drawing/2015/10/21/chartex" xmlns:cx3="http://schemas.microsoft.com/office/drawing/2016/5/9/chartex" xmlns:cx4="http://schemas.microsoft.com/office/drawing/2016/5/10/chartex" xmlns:cx5="http://schemas.microsoft.com/office/drawing/2016/5/11/chartex" xmlns:cx6="http://schemas.microsoft.com/office/drawing/2016/5/12/chartex" xmlns:cx7="http://schemas.microsoft.com/office/drawing/2016/5/13/chartex" xmlns:cx8="http://schemas.microsoft.com/office/drawing/2016/5/14/chartex" xmlns:mc="http://schemas.openxmlformats.org/markup-compatibility/2006" xmlns:aink="http://schemas.microsoft.com/office/drawing/2016/ink" xmlns:am3d="http://schemas.microsoft.com/office/drawing/2017/model3d" xmlns:o="urn:schemas-microsoft-com:office:office" xmlns:oel="http://schemas.microsoft.com/office/2019/extlst" xmlns:r="http://schemas.openxmlformats.org/officeDocument/2006/relationships" xmlns:m="http://schemas.openxmlformats.org/officeDocument/2006/math" xmlns:v="urn:schemas-microsoft-com:vml" xmlns:wp14="http://schemas.microsoft.com/office/word/2010/wordprocessingDrawing" xmlns:wp="http://schemas.openxmlformats.org/drawingml/2006/wordprocessingDrawing" xmlns:w10="urn:schemas-microsoft-com:office:word" xmlns:w="http://schemas.openxmlformats.org/wordprocessingml/2006/main" xmlns:w14="http://schemas.microsoft.com/office/word/2010/wordml" xmlns:w15="http://schemas.microsoft.com/office/word/2012/wordml" xmlns:w16cex="http://schemas.microsoft.com/office/word/2018/wordml/cex" xmlns:w16cid="http://schemas.microsoft.com/office/word/2016/wordml/cid" xmlns:w16="http://schemas.microsoft.com/office/word/2018/wordml" xmlns:w16sdtdh="http://schemas.microsoft.com/office/word/2020/wordml/sdtdatahash" xmlns:w16se="http://schemas.microsoft.com/office/word/2015/wordml/symex" xmlns:wpg="http://schemas.microsoft.com/office/word/2010/wordprocessingGroup" xmlns:wpi="http://schemas.microsoft.com/office/word/2010/wordprocessingInk" xmlns:wne="http://schemas.microsoft.com/office/word/2006/wordml" xmlns:wps="http://schemas.microsoft.com/office/word/2010/wordprocessingShape" mc:Ignorable="w14 w15 w16se w16cid w16 w16cex w16sdtdh wp14">
+<w:hdr xmlns:wpc="http://schemas.microsoft.com/office/word/2010/wordprocessingCanvas" xmlns:cx="http://schemas.microsoft.com/office/drawing/2014/chartex" xmlns:cx1="http://schemas.microsoft.com/office/drawing/2015/9/8/chartex" xmlns:cx2="http://schemas.microsoft.com/office/drawing/2015/10/21/chartex" xmlns:cx3="http://schemas.microsoft.com/office/drawing/2016/5/9/chartex" xmlns:cx4="http://schemas.microsoft.com/office/drawing/2016/5/10/chartex" xmlns:cx5="http://schemas.microsoft.com/office/drawing/2016/5/11/chartex" xmlns:cx6="http://schemas.microsoft.com/office/drawing/2016/5/12/chartex" xmlns:cx7="http://schemas.microsoft.com/office/drawing/2016/5/13/chartex" xmlns:cx8="http://schemas.microsoft.com/office/drawing/2016/5/14/chartex" xmlns:mc="http://schemas.openxmlformats.org/markup-compatibility/2006" xmlns:aink="http://schemas.microsoft.com/office/drawing/2016/ink" xmlns:am3d="http://schemas.microsoft.com/office/drawing/2017/model3d" xmlns:o="urn:schemas-microsoft-com:office:office" xmlns:oel="http://schemas.microsoft.com/office/2019/extlst" xmlns:r="http://schemas.openxmlformats.org/officeDocument/2006/relationships" xmlns:m="http://schemas.openxmlformats.org/officeDocument/2006/math" xmlns:v="urn:schemas-microsoft-com:vml" xmlns:wp14="http://schemas.microsoft.com/office/word/2010/wordprocessingDrawing" xmlns:wp="http://schemas.openxmlformats.org/drawingml/2006/wordprocessingDrawing" xmlns:w10="urn:schemas-microsoft-com:office:word" xmlns:w="http://schemas.openxmlformats.org/wordprocessingml/2006/main" xmlns:w14="http://schemas.microsoft.com/office/word/2010/wordml" xmlns:w15="http://schemas.microsoft.com/office/word/2012/wordml" xmlns:w16cex="http://schemas.microsoft.com/office/word/2018/wordml/cex" xmlns:w16cid="http://schemas.microsoft.com/office/word/2016/wordml/cid" xmlns:w16="http://schemas.microsoft.com/office/word/2018/wordml" xmlns:w16du="http://schemas.microsoft.com/office/word/2023/wordml/word16du" xmlns:w16sdtdh="http://schemas.microsoft.com/office/word/2020/wordml/sdtdatahash" xmlns:w16se="http://schemas.microsoft.com/office/word/2015/wordml/symex" xmlns:wpg="http://schemas.microsoft.com/office/word/2010/wordprocessingGroup" xmlns:wpi="http://schemas.microsoft.com/office/word/2010/wordprocessingInk" xmlns:wne="http://schemas.microsoft.com/office/word/2006/wordml" xmlns:wps="http://schemas.microsoft.com/office/word/2010/wordprocessingShape" mc:Ignorable="w14 w15 w16se w16cid w16 w16cex w16sdtdh wp14">
   <w:p>
     <w:pPr>
       <w:pStyle w:val="Header"/>
@@ -4601,7 +5128,7 @@
 </file>
 
 <file path=word/numbering.xml><?xml version="1.0" encoding="utf-8"?>
-<w:numbering xmlns:wpc="http://schemas.microsoft.com/office/word/2010/wordprocessingCanvas" xmlns:cx="http://schemas.microsoft.com/office/drawing/2014/chartex" xmlns:cx1="http://schemas.microsoft.com/office/drawing/2015/9/8/chartex" xmlns:cx2="http://schemas.microsoft.com/office/drawing/2015/10/21/chartex" xmlns:cx3="http://schemas.microsoft.com/office/drawing/2016/5/9/chartex" xmlns:cx4="http://schemas.microsoft.com/office/drawing/2016/5/10/chartex" xmlns:cx5="http://schemas.microsoft.com/office/drawing/2016/5/11/chartex" xmlns:cx6="http://schemas.microsoft.com/office/drawing/2016/5/12/chartex" xmlns:cx7="http://schemas.microsoft.com/office/drawing/2016/5/13/chartex" xmlns:cx8="http://schemas.microsoft.com/office/drawing/2016/5/14/chartex" xmlns:mc="http://schemas.openxmlformats.org/markup-compatibility/2006" xmlns:aink="http://schemas.microsoft.com/office/drawing/2016/ink" xmlns:am3d="http://schemas.microsoft.com/office/drawing/2017/model3d" xmlns:o="urn:schemas-microsoft-com:office:office" xmlns:oel="http://schemas.microsoft.com/office/2019/extlst" xmlns:r="http://schemas.openxmlformats.org/officeDocument/2006/relationships" xmlns:m="http://schemas.openxmlformats.org/officeDocument/2006/math" xmlns:v="urn:schemas-microsoft-com:vml" xmlns:wp14="http://schemas.microsoft.com/office/word/2010/wordprocessingDrawing" xmlns:wp="http://schemas.openxmlformats.org/drawingml/2006/wordprocessingDrawing" xmlns:w10="urn:schemas-microsoft-com:office:word" xmlns:w="http://schemas.openxmlformats.org/wordprocessingml/2006/main" xmlns:w14="http://schemas.microsoft.com/office/word/2010/wordml" xmlns:w15="http://schemas.microsoft.com/office/word/2012/wordml" xmlns:w16cex="http://schemas.microsoft.com/office/word/2018/wordml/cex" xmlns:w16cid="http://schemas.microsoft.com/office/word/2016/wordml/cid" xmlns:w16="http://schemas.microsoft.com/office/word/2018/wordml" xmlns:w16sdtdh="http://schemas.microsoft.com/office/word/2020/wordml/sdtdatahash" xmlns:w16se="http://schemas.microsoft.com/office/word/2015/wordml/symex" xmlns:wpg="http://schemas.microsoft.com/office/word/2010/wordprocessingGroup" xmlns:wpi="http://schemas.microsoft.com/office/word/2010/wordprocessingInk" xmlns:wne="http://schemas.microsoft.com/office/word/2006/wordml" xmlns:wps="http://schemas.microsoft.com/office/word/2010/wordprocessingShape" mc:Ignorable="w14 w15 w16se w16cid w16 w16cex w16sdtdh wp14">
+<w:numbering xmlns:wpc="http://schemas.microsoft.com/office/word/2010/wordprocessingCanvas" xmlns:cx="http://schemas.microsoft.com/office/drawing/2014/chartex" xmlns:cx1="http://schemas.microsoft.com/office/drawing/2015/9/8/chartex" xmlns:cx2="http://schemas.microsoft.com/office/drawing/2015/10/21/chartex" xmlns:cx3="http://schemas.microsoft.com/office/drawing/2016/5/9/chartex" xmlns:cx4="http://schemas.microsoft.com/office/drawing/2016/5/10/chartex" xmlns:cx5="http://schemas.microsoft.com/office/drawing/2016/5/11/chartex" xmlns:cx6="http://schemas.microsoft.com/office/drawing/2016/5/12/chartex" xmlns:cx7="http://schemas.microsoft.com/office/drawing/2016/5/13/chartex" xmlns:cx8="http://schemas.microsoft.com/office/drawing/2016/5/14/chartex" xmlns:mc="http://schemas.openxmlformats.org/markup-compatibility/2006" xmlns:aink="http://schemas.microsoft.com/office/drawing/2016/ink" xmlns:am3d="http://schemas.microsoft.com/office/drawing/2017/model3d" xmlns:o="urn:schemas-microsoft-com:office:office" xmlns:oel="http://schemas.microsoft.com/office/2019/extlst" xmlns:r="http://schemas.openxmlformats.org/officeDocument/2006/relationships" xmlns:m="http://schemas.openxmlformats.org/officeDocument/2006/math" xmlns:v="urn:schemas-microsoft-com:vml" xmlns:wp14="http://schemas.microsoft.com/office/word/2010/wordprocessingDrawing" xmlns:wp="http://schemas.openxmlformats.org/drawingml/2006/wordprocessingDrawing" xmlns:w10="urn:schemas-microsoft-com:office:word" xmlns:w="http://schemas.openxmlformats.org/wordprocessingml/2006/main" xmlns:w14="http://schemas.microsoft.com/office/word/2010/wordml" xmlns:w15="http://schemas.microsoft.com/office/word/2012/wordml" xmlns:w16cex="http://schemas.microsoft.com/office/word/2018/wordml/cex" xmlns:w16cid="http://schemas.microsoft.com/office/word/2016/wordml/cid" xmlns:w16="http://schemas.microsoft.com/office/word/2018/wordml" xmlns:w16du="http://schemas.microsoft.com/office/word/2023/wordml/word16du" xmlns:w16sdtdh="http://schemas.microsoft.com/office/word/2020/wordml/sdtdatahash" xmlns:w16se="http://schemas.microsoft.com/office/word/2015/wordml/symex" xmlns:wpg="http://schemas.microsoft.com/office/word/2010/wordprocessingGroup" xmlns:wpi="http://schemas.microsoft.com/office/word/2010/wordprocessingInk" xmlns:wne="http://schemas.microsoft.com/office/word/2006/wordml" xmlns:wps="http://schemas.microsoft.com/office/word/2010/wordprocessingShape" mc:Ignorable="w14 w15 w16se w16cid w16 w16cex w16sdtdh wp14">
   <w:abstractNum w:abstractNumId="0" w15:restartNumberingAfterBreak="0">
     <w:nsid w:val="0D133EE7"/>
     <w:multiLevelType w:val="hybridMultilevel"/>
@@ -9300,6 +9827,26 @@
       <w:ind w:left="200"/>
     </w:pPr>
   </w:style>
+  <w:style w:type="paragraph" w:styleId="Caption">
+    <w:name w:val="caption"/>
+    <w:basedOn w:val="Normal"/>
+    <w:next w:val="Normal"/>
+    <w:uiPriority w:val="35"/>
+    <w:unhideWhenUsed/>
+    <w:qFormat/>
+    <w:rsid w:val="00102B41"/>
+    <w:pPr>
+      <w:spacing w:after="200"/>
+    </w:pPr>
+    <w:rPr>
+      <w:rFonts w:asciiTheme="minorHAnsi" w:eastAsiaTheme="minorHAnsi" w:hAnsiTheme="minorHAnsi" w:cstheme="minorBidi"/>
+      <w:i/>
+      <w:iCs/>
+      <w:color w:val="44546A" w:themeColor="text2"/>
+      <w:sz w:val="18"/>
+      <w:szCs w:val="18"/>
+    </w:rPr>
+  </w:style>
 </w:styles>
 </file>
 
@@ -9599,6 +10146,15 @@
 </file>
 
 <file path=customXml/item1.xml><?xml version="1.0" encoding="utf-8"?>
+<?mso-contentType ?>
+<FormTemplates xmlns="http://schemas.microsoft.com/sharepoint/v3/contenttype/forms">
+  <Display>DocumentLibraryForm</Display>
+  <Edit>DocumentLibraryForm</Edit>
+  <New>DocumentLibraryForm</New>
+</FormTemplates>
+</file>
+
+<file path=customXml/item2.xml><?xml version="1.0" encoding="utf-8"?>
 <ct:contentTypeSchema xmlns:ct="http://schemas.microsoft.com/office/2006/metadata/contentType" xmlns:ma="http://schemas.microsoft.com/office/2006/metadata/properties/metaAttributes" ct:_="" ma:_="" ma:contentTypeName="Document" ma:contentTypeID="0x01010078E5C03F786D684AB79627F2BAF5AB3A" ma:contentTypeVersion="12" ma:contentTypeDescription="Create a new document." ma:contentTypeScope="" ma:versionID="6753d19c26ced2570449d2cfe2fd38cd">
   <xsd:schema xmlns:xsd="http://www.w3.org/2001/XMLSchema" xmlns:xs="http://www.w3.org/2001/XMLSchema" xmlns:p="http://schemas.microsoft.com/office/2006/metadata/properties" xmlns:ns2="31aac78f-6ed8-4134-ac7e-47c186d487c3" xmlns:ns3="0d803109-e11b-45d4-a4e8-5bf0740163af" targetNamespace="http://schemas.microsoft.com/office/2006/metadata/properties" ma:root="true" ma:fieldsID="59531f12ec9f3761682ad3919ac9365f" ns2:_="" ns3:_="">
     <xsd:import namespace="31aac78f-6ed8-4134-ac7e-47c186d487c3"/>
@@ -9815,20 +10371,19 @@
 </ct:contentTypeSchema>
 </file>
 
-<file path=customXml/item2.xml><?xml version="1.0" encoding="utf-8"?>
-<?mso-contentType ?>
-<FormTemplates xmlns="http://schemas.microsoft.com/sharepoint/v3/contenttype/forms">
-  <Display>DocumentLibraryForm</Display>
-  <Edit>DocumentLibraryForm</Edit>
-  <New>DocumentLibraryForm</New>
-</FormTemplates>
-</file>
-
 <file path=customXml/item3.xml><?xml version="1.0" encoding="utf-8"?>
 <b:Sources xmlns:b="http://schemas.openxmlformats.org/officeDocument/2006/bibliography" xmlns="http://schemas.openxmlformats.org/officeDocument/2006/bibliography" SelectedStyle="\APASixthEditionOfficeOnline.xsl" StyleName="APA" Version="6"/>
 </file>
 
 <file path=customXml/itemProps1.xml><?xml version="1.0" encoding="utf-8"?>
+<ds:datastoreItem xmlns:ds="http://schemas.openxmlformats.org/officeDocument/2006/customXml" ds:itemID="{A4EA485E-5DAE-40ED-AAE3-83437236C984}">
+  <ds:schemaRefs>
+    <ds:schemaRef ds:uri="http://schemas.microsoft.com/sharepoint/v3/contenttype/forms"/>
+  </ds:schemaRefs>
+</ds:datastoreItem>
+</file>
+
+<file path=customXml/itemProps2.xml><?xml version="1.0" encoding="utf-8"?>
 <ds:datastoreItem xmlns:ds="http://schemas.openxmlformats.org/officeDocument/2006/customXml" ds:itemID="{A0233F20-A6CA-4644-90FE-EEAC21F11588}">
   <ds:schemaRefs>
     <ds:schemaRef ds:uri="http://schemas.microsoft.com/office/2006/metadata/contentType"/>
@@ -9847,14 +10402,6 @@
 </ds:datastoreItem>
 </file>
 
-<file path=customXml/itemProps2.xml><?xml version="1.0" encoding="utf-8"?>
-<ds:datastoreItem xmlns:ds="http://schemas.openxmlformats.org/officeDocument/2006/customXml" ds:itemID="{A4EA485E-5DAE-40ED-AAE3-83437236C984}">
-  <ds:schemaRefs>
-    <ds:schemaRef ds:uri="http://schemas.microsoft.com/sharepoint/v3/contenttype/forms"/>
-  </ds:schemaRefs>
-</ds:datastoreItem>
-</file>
-
 <file path=customXml/itemProps3.xml><?xml version="1.0" encoding="utf-8"?>
 <ds:datastoreItem xmlns:ds="http://schemas.openxmlformats.org/officeDocument/2006/customXml" ds:itemID="{96D6AFFE-30B3-474C-B65C-09479CCD7B70}">
   <ds:schemaRefs>

</xml_diff>